<commit_message>
added some mnu files, configured package, wrote project proposal, added /builds/ to gitignore, removed unnecessary files
</commit_message>
<xml_diff>
--- a/Documentation/project proposal.docx
+++ b/Documentation/project proposal.docx
@@ -12,10 +12,8 @@
     </w:p>
     <w:p>
       <w:r>
-        <w:t>What should be accomplished by the project?</w:t>
-      </w:r>
-    </w:p>
-    <w:p>
+        <w:t>Develop a large set of palettes which provide common tools that can be shared across our organization and with our partners and customers.</w:t>
+      </w:r>
       <w:r>
         <w:t xml:space="preserve"> </w:t>
       </w:r>
@@ -30,10 +28,24 @@
     </w:p>
     <w:p>
       <w:r>
-        <w:t>Why should this project exist? What need or needs does this fill? What experience justifies the need for this project?</w:t>
-      </w:r>
-    </w:p>
-    <w:p>
+        <w:t xml:space="preserve">Our organization does a reasonable job of promoting reuse of reference designs and specific APIs, but does not do a good job of sharing or aggregating less complete sets of tools. The LabVIEW community has done a good job of this in the past, with toolsets like </w:t>
+      </w:r>
+      <w:proofErr w:type="spellStart"/>
+      <w:r>
+        <w:t>OpenG</w:t>
+      </w:r>
+      <w:proofErr w:type="spellEnd"/>
+      <w:r>
+        <w:t xml:space="preserve">, MGI, and </w:t>
+      </w:r>
+      <w:proofErr w:type="spellStart"/>
+      <w:r>
+        <w:t>GPower</w:t>
+      </w:r>
+      <w:proofErr w:type="spellEnd"/>
+      <w:r>
+        <w:t>. This project does not aim to replace these tools, but to instead make additional toolsets available to the community.</w:t>
+      </w:r>
       <w:r>
         <w:t xml:space="preserve"> </w:t>
       </w:r>
@@ -48,20 +60,13 @@
     </w:p>
     <w:p>
       <w:r>
-        <w:t xml:space="preserve">High level description of how it should be accomplished. How does this match the goals of the project, and how does it </w:t>
-      </w:r>
-      <w:proofErr w:type="spellStart"/>
-      <w:r>
-        <w:t>fulfil</w:t>
-      </w:r>
-      <w:proofErr w:type="spellEnd"/>
-      <w:r>
-        <w:t xml:space="preserve"> the needs outlined? Provide a high level set of specific requirements.</w:t>
-      </w:r>
-    </w:p>
-    <w:p>
-      <w:r>
-        <w:t xml:space="preserve"> </w:t>
+        <w:t xml:space="preserve">At present, the project is in an exploratory stage. The concept is that individual contributors to this project should create a fork and add their own tools to the project in a way that is as organized as possible. Based on those forks and contributions, project maintainers will attempt to organize the </w:t>
+      </w:r>
+      <w:r>
+        <w:t xml:space="preserve">tools in a logical fashion and </w:t>
+      </w:r>
+      <w:r>
+        <w:t>then pull changes from other contributors into the main line of the project. These will then be packaged and made available for distribution.</w:t>
       </w:r>
     </w:p>
     <w:p>
@@ -74,10 +79,8 @@
     </w:p>
     <w:p>
       <w:r>
-        <w:t>How much progress has already been made? Is the project still an idea, or has some development been done?</w:t>
-      </w:r>
-    </w:p>
-    <w:p>
+        <w:t>This project has very little progress. A few packages of tools have been developed for personal use, but the intent of this project is to share these tools.</w:t>
+      </w:r>
       <w:r>
         <w:t xml:space="preserve"> </w:t>
       </w:r>
@@ -92,7 +95,7 @@
     </w:p>
     <w:p>
       <w:r>
-        <w:t>Identify the specific feedback requested. For example, is the goal to determine if the specified "why" something that resonates with users? Do we know if others have developed similar work? Are community contributions critical to the project?</w:t>
+        <w:t>Do you have tools you would consider contributing?</w:t>
       </w:r>
     </w:p>
     <w:sectPr>

</xml_diff>